<commit_message>
prueba actualización precios qr
</commit_message>
<xml_diff>
--- a/Carta Vi i Tòfona.docx
+++ b/Carta Vi i Tòfona.docx
@@ -180,7 +180,6 @@
         </w:rPr>
         <w:t xml:space="preserve">Vi i </w:t>
       </w:r>
-      <w:proofErr w:type="spellStart"/>
       <w:r>
         <w:rPr>
           <w:rFonts w:ascii="Brush Script MT" w:hAnsi="Brush Script MT"/>
@@ -192,7 +191,6 @@
         </w:rPr>
         <w:t>Tòfona</w:t>
       </w:r>
-      <w:proofErr w:type="spellEnd"/>
     </w:p>
     <w:p>
       <w:pPr>
@@ -307,8 +305,10 @@
           <w:sz w:val="40"/>
           <w:lang w:bidi="es-ES"/>
         </w:rPr>
-        <w:t>20</w:t>
+        <w:t>21</w:t>
       </w:r>
+      <w:bookmarkStart w:id="0" w:name="_GoBack"/>
+      <w:bookmarkEnd w:id="0"/>
       <w:r>
         <w:rPr>
           <w:rFonts w:ascii="Brush Script MT" w:hAnsi="Brush Script MT"/>
@@ -2015,40 +2015,22 @@
         <w:rPr>
           <w:rFonts w:ascii="Brush Script MT" w:hAnsi="Brush Script MT"/>
           <w:sz w:val="40"/>
-          <w:lang w:val="pt-PT" w:bidi="es-ES"/>
+          <w:lang w:bidi="es-ES"/>
         </w:rPr>
       </w:pPr>
       <w:r>
         <w:rPr>
           <w:rFonts w:ascii="Brush Script MT" w:hAnsi="Brush Script MT"/>
           <w:sz w:val="40"/>
-          <w:lang w:val="pt-PT" w:bidi="es-ES"/>
+          <w:lang w:bidi="es-ES"/>
         </w:rPr>
-        <w:t xml:space="preserve">Batuta </w:t>
-      </w:r>
-      <w:proofErr w:type="spellStart"/>
-      <w:r>
-        <w:rPr>
-          <w:rFonts w:ascii="Brush Script MT" w:hAnsi="Brush Script MT"/>
-          <w:sz w:val="40"/>
-          <w:lang w:val="pt-PT" w:bidi="es-ES"/>
-        </w:rPr>
-        <w:t>airen</w:t>
-      </w:r>
-      <w:proofErr w:type="spellEnd"/>
-      <w:r>
-        <w:rPr>
-          <w:rFonts w:ascii="Brush Script MT" w:hAnsi="Brush Script MT"/>
-          <w:sz w:val="40"/>
-          <w:lang w:val="pt-PT" w:bidi="es-ES"/>
-        </w:rPr>
-        <w:t xml:space="preserve"> (Rioja)…………………………………</w:t>
+        <w:t>Batuta airen (Rioja)…………………………………</w:t>
       </w:r>
       <w:r>
         <w:rPr>
           <w:rFonts w:ascii="Brush Script MT" w:hAnsi="Brush Script MT"/>
           <w:sz w:val="40"/>
-          <w:lang w:val="pt-PT" w:bidi="es-ES"/>
+          <w:lang w:bidi="es-ES"/>
         </w:rPr>
         <w:t>…….</w:t>
       </w:r>
@@ -2056,7 +2038,7 @@
         <w:rPr>
           <w:rFonts w:ascii="Brush Script MT" w:hAnsi="Brush Script MT"/>
           <w:sz w:val="40"/>
-          <w:lang w:val="pt-PT" w:bidi="es-ES"/>
+          <w:lang w:bidi="es-ES"/>
         </w:rPr>
         <w:t>17</w:t>
       </w:r>
@@ -2064,7 +2046,7 @@
         <w:rPr>
           <w:rFonts w:ascii="Brush Script MT" w:hAnsi="Brush Script MT"/>
           <w:sz w:val="40"/>
-          <w:lang w:val="pt-PT" w:bidi="es-ES"/>
+          <w:lang w:bidi="es-ES"/>
         </w:rPr>
         <w:t>,20</w:t>
       </w:r>
@@ -2080,47 +2062,27 @@
           <w:lang w:bidi="es-ES"/>
         </w:rPr>
       </w:pPr>
-      <w:proofErr w:type="spellStart"/>
       <w:r>
         <w:rPr>
           <w:rFonts w:ascii="Brush Script MT" w:hAnsi="Brush Script MT"/>
           <w:sz w:val="40"/>
-          <w:lang w:val="pt-PT" w:bidi="es-ES"/>
+          <w:lang w:bidi="es-ES"/>
         </w:rPr>
-        <w:t>Matuxaina</w:t>
-      </w:r>
-      <w:proofErr w:type="spellEnd"/>
-      <w:r>
-        <w:rPr>
-          <w:rFonts w:ascii="Brush Script MT" w:hAnsi="Brush Script MT"/>
-          <w:sz w:val="40"/>
-          <w:lang w:val="pt-PT" w:bidi="es-ES"/>
-        </w:rPr>
-        <w:t xml:space="preserve"> (</w:t>
+        <w:t>Matuxaina (</w:t>
       </w:r>
       <w:r>
         <w:rPr>
           <w:rFonts w:ascii="Brush Script MT" w:hAnsi="Brush Script MT"/>
           <w:sz w:val="40"/>
-          <w:lang w:val="pt-PT" w:bidi="es-ES"/>
+          <w:lang w:bidi="es-ES"/>
         </w:rPr>
-        <w:t xml:space="preserve">Do </w:t>
+        <w:t>Do Galicia</w:t>
       </w:r>
-      <w:proofErr w:type="spellStart"/>
       <w:r>
         <w:rPr>
           <w:rFonts w:ascii="Brush Script MT" w:hAnsi="Brush Script MT"/>
           <w:sz w:val="40"/>
-          <w:lang w:val="pt-PT" w:bidi="es-ES"/>
-        </w:rPr>
-        <w:t>Galicia</w:t>
-      </w:r>
-      <w:proofErr w:type="spellEnd"/>
-      <w:r>
-        <w:rPr>
-          <w:rFonts w:ascii="Brush Script MT" w:hAnsi="Brush Script MT"/>
-          <w:sz w:val="40"/>
-          <w:lang w:val="pt-PT" w:bidi="es-ES"/>
+          <w:lang w:bidi="es-ES"/>
         </w:rPr>
         <w:t>)………………………………</w:t>
       </w:r>
@@ -2128,7 +2090,7 @@
         <w:rPr>
           <w:rFonts w:ascii="Brush Script MT" w:hAnsi="Brush Script MT"/>
           <w:sz w:val="40"/>
-          <w:lang w:val="pt-PT" w:bidi="es-ES"/>
+          <w:lang w:bidi="es-ES"/>
         </w:rPr>
         <w:t xml:space="preserve">…… </w:t>
       </w:r>
@@ -2243,50 +2205,22 @@
         <w:rPr>
           <w:rFonts w:ascii="Brush Script MT" w:hAnsi="Brush Script MT"/>
           <w:sz w:val="40"/>
-          <w:lang w:val="pt-PT" w:bidi="es-ES"/>
+          <w:lang w:bidi="es-ES"/>
         </w:rPr>
       </w:pPr>
-      <w:proofErr w:type="spellStart"/>
       <w:r>
         <w:rPr>
           <w:rFonts w:ascii="Brush Script MT" w:hAnsi="Brush Script MT"/>
           <w:sz w:val="40"/>
-          <w:lang w:val="pt-PT" w:bidi="es-ES"/>
+          <w:lang w:bidi="es-ES"/>
         </w:rPr>
-        <w:t>Vitis</w:t>
-      </w:r>
-      <w:proofErr w:type="spellEnd"/>
-      <w:r>
-        <w:rPr>
-          <w:rFonts w:ascii="Brush Script MT" w:hAnsi="Brush Script MT"/>
-          <w:sz w:val="40"/>
-          <w:lang w:val="pt-PT" w:bidi="es-ES"/>
-        </w:rPr>
-        <w:t xml:space="preserve"> </w:t>
-      </w:r>
-      <w:proofErr w:type="spellStart"/>
-      <w:r>
-        <w:rPr>
-          <w:rFonts w:ascii="Brush Script MT" w:hAnsi="Brush Script MT"/>
-          <w:sz w:val="40"/>
-          <w:lang w:val="pt-PT" w:bidi="es-ES"/>
-        </w:rPr>
-        <w:t>Latum</w:t>
-      </w:r>
-      <w:proofErr w:type="spellEnd"/>
-      <w:r>
-        <w:rPr>
-          <w:rFonts w:ascii="Brush Script MT" w:hAnsi="Brush Script MT"/>
-          <w:sz w:val="40"/>
-          <w:lang w:val="pt-PT" w:bidi="es-ES"/>
-        </w:rPr>
-        <w:t xml:space="preserve"> </w:t>
+        <w:t xml:space="preserve">Vitis Latum </w:t>
       </w:r>
       <w:r>
         <w:rPr>
           <w:rFonts w:ascii="Brush Script MT" w:hAnsi="Brush Script MT"/>
           <w:sz w:val="40"/>
-          <w:lang w:val="pt-PT" w:bidi="es-ES"/>
+          <w:lang w:bidi="es-ES"/>
         </w:rPr>
         <w:t>(</w:t>
       </w:r>
@@ -2294,7 +2228,7 @@
         <w:rPr>
           <w:rFonts w:ascii="Brush Script MT" w:hAnsi="Brush Script MT"/>
           <w:sz w:val="40"/>
-          <w:lang w:val="pt-PT" w:bidi="es-ES"/>
+          <w:lang w:bidi="es-ES"/>
         </w:rPr>
         <w:t>Do Garnacha</w:t>
       </w:r>
@@ -2302,7 +2236,7 @@
         <w:rPr>
           <w:rFonts w:ascii="Brush Script MT" w:hAnsi="Brush Script MT"/>
           <w:sz w:val="40"/>
-          <w:lang w:val="pt-PT" w:bidi="es-ES"/>
+          <w:lang w:bidi="es-ES"/>
         </w:rPr>
         <w:t>)…………………</w:t>
       </w:r>
@@ -2310,7 +2244,7 @@
         <w:rPr>
           <w:rFonts w:ascii="Brush Script MT" w:hAnsi="Brush Script MT"/>
           <w:sz w:val="40"/>
-          <w:lang w:val="pt-PT" w:bidi="es-ES"/>
+          <w:lang w:bidi="es-ES"/>
         </w:rPr>
         <w:t>……………..</w:t>
       </w:r>
@@ -2318,7 +2252,7 @@
         <w:rPr>
           <w:rFonts w:ascii="Brush Script MT" w:hAnsi="Brush Script MT"/>
           <w:sz w:val="40"/>
-          <w:lang w:val="pt-PT" w:bidi="es-ES"/>
+          <w:lang w:bidi="es-ES"/>
         </w:rPr>
         <w:t>.</w:t>
       </w:r>
@@ -2326,7 +2260,7 @@
         <w:rPr>
           <w:rFonts w:ascii="Brush Script MT" w:hAnsi="Brush Script MT"/>
           <w:sz w:val="40"/>
-          <w:lang w:val="pt-PT" w:bidi="es-ES"/>
+          <w:lang w:bidi="es-ES"/>
         </w:rPr>
         <w:t>19</w:t>
       </w:r>
@@ -2334,7 +2268,7 @@
         <w:rPr>
           <w:rFonts w:ascii="Brush Script MT" w:hAnsi="Brush Script MT"/>
           <w:sz w:val="40"/>
-          <w:lang w:val="pt-PT" w:bidi="es-ES"/>
+          <w:lang w:bidi="es-ES"/>
         </w:rPr>
         <w:t>,00</w:t>
       </w:r>
@@ -2346,7 +2280,6 @@
         <w:rPr>
           <w:rFonts w:ascii="Brush Script MT" w:hAnsi="Brush Script MT"/>
           <w:sz w:val="40"/>
-          <w:lang w:val="pt-PT"/>
         </w:rPr>
       </w:pPr>
     </w:p>
@@ -2506,8 +2439,6 @@
         </w:rPr>
         <w:t>20</w:t>
       </w:r>
-      <w:bookmarkStart w:id="0" w:name="_GoBack"/>
-      <w:bookmarkEnd w:id="0"/>
       <w:r>
         <w:rPr>
           <w:rFonts w:ascii="Brush Script MT" w:hAnsi="Brush Script MT"/>
@@ -28440,7 +28371,7 @@
 </file>
 
 <file path=customXml/itemProps1.xml><?xml version="1.0" encoding="utf-8"?>
-<ds:datastoreItem xmlns:ds="http://schemas.openxmlformats.org/officeDocument/2006/customXml" ds:itemID="{DE1B4A55-7C8A-48A5-84A7-92189D2C9BE1}">
+<ds:datastoreItem xmlns:ds="http://schemas.openxmlformats.org/officeDocument/2006/customXml" ds:itemID="{9B9FBEA5-F89D-4954-92E4-0A4E08C62F8C}">
   <ds:schemaRefs>
     <ds:schemaRef ds:uri="http://schemas.openxmlformats.org/officeDocument/2006/bibliography"/>
   </ds:schemaRefs>

</xml_diff>

<commit_message>
actualización de precios reversión prueba qr
</commit_message>
<xml_diff>
--- a/Carta Vi i Tòfona.docx
+++ b/Carta Vi i Tòfona.docx
@@ -305,7 +305,7 @@
           <w:sz w:val="40"/>
           <w:lang w:bidi="es-ES"/>
         </w:rPr>
-        <w:t>21</w:t>
+        <w:t>20</w:t>
       </w:r>
       <w:bookmarkStart w:id="0" w:name="_GoBack"/>
       <w:bookmarkEnd w:id="0"/>
@@ -2024,7 +2024,25 @@
           <w:sz w:val="40"/>
           <w:lang w:bidi="es-ES"/>
         </w:rPr>
-        <w:t>Batuta airen (Rioja)…………………………………</w:t>
+        <w:t xml:space="preserve">Batuta </w:t>
+      </w:r>
+      <w:proofErr w:type="spellStart"/>
+      <w:r>
+        <w:rPr>
+          <w:rFonts w:ascii="Brush Script MT" w:hAnsi="Brush Script MT"/>
+          <w:sz w:val="40"/>
+          <w:lang w:bidi="es-ES"/>
+        </w:rPr>
+        <w:t>airen</w:t>
+      </w:r>
+      <w:proofErr w:type="spellEnd"/>
+      <w:r>
+        <w:rPr>
+          <w:rFonts w:ascii="Brush Script MT" w:hAnsi="Brush Script MT"/>
+          <w:sz w:val="40"/>
+          <w:lang w:bidi="es-ES"/>
+        </w:rPr>
+        <w:t xml:space="preserve"> (Rioja)…………………………………</w:t>
       </w:r>
       <w:r>
         <w:rPr>
@@ -2062,13 +2080,23 @@
           <w:lang w:bidi="es-ES"/>
         </w:rPr>
       </w:pPr>
+      <w:proofErr w:type="spellStart"/>
       <w:r>
         <w:rPr>
           <w:rFonts w:ascii="Brush Script MT" w:hAnsi="Brush Script MT"/>
           <w:sz w:val="40"/>
           <w:lang w:bidi="es-ES"/>
         </w:rPr>
-        <w:t>Matuxaina (</w:t>
+        <w:t>Matuxaina</w:t>
+      </w:r>
+      <w:proofErr w:type="spellEnd"/>
+      <w:r>
+        <w:rPr>
+          <w:rFonts w:ascii="Brush Script MT" w:hAnsi="Brush Script MT"/>
+          <w:sz w:val="40"/>
+          <w:lang w:bidi="es-ES"/>
+        </w:rPr>
+        <w:t xml:space="preserve"> (</w:t>
       </w:r>
       <w:r>
         <w:rPr>
@@ -2208,13 +2236,41 @@
           <w:lang w:bidi="es-ES"/>
         </w:rPr>
       </w:pPr>
+      <w:proofErr w:type="spellStart"/>
       <w:r>
         <w:rPr>
           <w:rFonts w:ascii="Brush Script MT" w:hAnsi="Brush Script MT"/>
           <w:sz w:val="40"/>
           <w:lang w:bidi="es-ES"/>
         </w:rPr>
-        <w:t xml:space="preserve">Vitis Latum </w:t>
+        <w:t>Vitis</w:t>
+      </w:r>
+      <w:proofErr w:type="spellEnd"/>
+      <w:r>
+        <w:rPr>
+          <w:rFonts w:ascii="Brush Script MT" w:hAnsi="Brush Script MT"/>
+          <w:sz w:val="40"/>
+          <w:lang w:bidi="es-ES"/>
+        </w:rPr>
+        <w:t xml:space="preserve"> </w:t>
+      </w:r>
+      <w:proofErr w:type="spellStart"/>
+      <w:r>
+        <w:rPr>
+          <w:rFonts w:ascii="Brush Script MT" w:hAnsi="Brush Script MT"/>
+          <w:sz w:val="40"/>
+          <w:lang w:bidi="es-ES"/>
+        </w:rPr>
+        <w:t>Latum</w:t>
+      </w:r>
+      <w:proofErr w:type="spellEnd"/>
+      <w:r>
+        <w:rPr>
+          <w:rFonts w:ascii="Brush Script MT" w:hAnsi="Brush Script MT"/>
+          <w:sz w:val="40"/>
+          <w:lang w:bidi="es-ES"/>
+        </w:rPr>
+        <w:t xml:space="preserve"> </w:t>
       </w:r>
       <w:r>
         <w:rPr>
@@ -28371,7 +28427,7 @@
 </file>
 
 <file path=customXml/itemProps1.xml><?xml version="1.0" encoding="utf-8"?>
-<ds:datastoreItem xmlns:ds="http://schemas.openxmlformats.org/officeDocument/2006/customXml" ds:itemID="{9B9FBEA5-F89D-4954-92E4-0A4E08C62F8C}">
+<ds:datastoreItem xmlns:ds="http://schemas.openxmlformats.org/officeDocument/2006/customXml" ds:itemID="{73FF3031-5983-469B-B746-992DBF7DA37D}">
   <ds:schemaRefs>
     <ds:schemaRef ds:uri="http://schemas.openxmlformats.org/officeDocument/2006/bibliography"/>
   </ds:schemaRefs>

</xml_diff>